<commit_message>
Updated documentation for AXFR In
</commit_message>
<xml_diff>
--- a/doc/DDNS - Managed DNS Manual - 1.2.docx
+++ b/doc/DDNS - Managed DNS Manual - 1.2.docx
@@ -30,7 +30,7 @@
         <w:rPr>
           <w:noProof/>
         </w:rPr>
-        <w:t>16 September 2014</w:t>
+        <w:t>9 October 2014</w:t>
       </w:r>
       <w:r>
         <w:fldChar w:fldCharType="end"/>
@@ -3334,7 +3334,7 @@
                 <w:noProof/>
                 <w:vanish/>
               </w:rPr>
-              <w:t>2014/09/03 - 12:52:00</w:t>
+              <w:t>2014/10/08 - 16:36:00</w:t>
             </w:r>
             <w:r>
               <w:rPr>
@@ -4939,29 +4939,13 @@
         <w:t>s</w:t>
       </w:r>
       <w:r>
-        <w:t xml:space="preserve"> a worldwide </w:t>
-      </w:r>
-      <w:proofErr w:type="spellStart"/>
-      <w:r>
-        <w:t>anycast</w:t>
-      </w:r>
-      <w:proofErr w:type="spellEnd"/>
-      <w:r>
-        <w:t xml:space="preserve"> network that has been built and tested to scale to 8 million </w:t>
+        <w:t xml:space="preserve"> a worldwide anycast network that has been built and tested to scale to 8 million </w:t>
       </w:r>
       <w:r>
         <w:t>Queries Per-Second</w:t>
       </w:r>
       <w:r>
-        <w:t xml:space="preserve">. The system makes use of the same infrastructure and expertise </w:t>
-      </w:r>
-      <w:proofErr w:type="gramStart"/>
-      <w:r>
-        <w:t>that powers</w:t>
-      </w:r>
-      <w:proofErr w:type="gramEnd"/>
-      <w:r>
-        <w:t xml:space="preserve"> over 200 TLDs, including the .au country code TLD.</w:t>
+        <w:t>. The system makes use of the same infrastructure and expertise that powers over 200 TLDs, including the .au country code TLD.</w:t>
       </w:r>
     </w:p>
     <w:p>
@@ -4974,15 +4958,7 @@
         <w:pStyle w:val="BulletedList"/>
       </w:pPr>
       <w:r>
-        <w:t xml:space="preserve">Standard Compliant </w:t>
-      </w:r>
-      <w:proofErr w:type="spellStart"/>
-      <w:r>
-        <w:t>Anycast</w:t>
-      </w:r>
-      <w:proofErr w:type="spellEnd"/>
-      <w:r>
-        <w:t xml:space="preserve"> Network</w:t>
+        <w:t>Standard Compliant Anycast Network</w:t>
       </w:r>
     </w:p>
     <w:p>
@@ -5059,6 +5035,14 @@
       </w:pPr>
       <w:r>
         <w:t>Email forwarding</w:t>
+      </w:r>
+    </w:p>
+    <w:p>
+      <w:pPr>
+        <w:pStyle w:val="BulletedList"/>
+      </w:pPr>
+      <w:r>
+        <w:t>AXFR In Zone Transfer</w:t>
       </w:r>
     </w:p>
     <w:p>
@@ -5949,21 +5933,8 @@
       <w:r>
         <w:t xml:space="preserve">the </w:t>
       </w:r>
-      <w:proofErr w:type="spellStart"/>
-      <w:r>
-        <w:t>anycast</w:t>
-      </w:r>
-      <w:proofErr w:type="spellEnd"/>
-      <w:r>
-        <w:t xml:space="preserve"> clouds that are used to provision zone files. A name server interface set contains one IPv4 and one IPv6 IP address per </w:t>
-      </w:r>
-      <w:proofErr w:type="spellStart"/>
-      <w:r>
-        <w:t>anycast</w:t>
-      </w:r>
-      <w:proofErr w:type="spellEnd"/>
-      <w:r>
-        <w:t xml:space="preserve"> instance in the allotted clouds. Typically Resellers </w:t>
+      <w:r>
+        <w:t xml:space="preserve">anycast clouds that are used to provision zone files. A name server interface set contains one IPv4 and one IPv6 IP address per anycast instance in the allotted clouds. Typically Resellers </w:t>
       </w:r>
       <w:r>
         <w:t>are</w:t>
@@ -6023,15 +5994,7 @@
         <w:t xml:space="preserve"> with </w:t>
       </w:r>
       <w:r>
-        <w:t xml:space="preserve">multiple brands can request to be allocated multiple </w:t>
-      </w:r>
-      <w:proofErr w:type="spellStart"/>
-      <w:r>
-        <w:t>nameserver</w:t>
-      </w:r>
-      <w:proofErr w:type="spellEnd"/>
-      <w:r>
-        <w:t xml:space="preserve"> sets, one for each brand, so that when the</w:t>
+        <w:t>multiple brands can request to be allocated multiple nameserver sets, one for each brand, so that when the</w:t>
       </w:r>
       <w:r>
         <w:t xml:space="preserve"> Reseller </w:t>
@@ -6314,23 +6277,7 @@
         <w:t>prefix</w:t>
       </w:r>
       <w:r>
-        <w:t xml:space="preserve"> such as ‘ns’ or ‘server’, </w:t>
-      </w:r>
-      <w:proofErr w:type="spellStart"/>
-      <w:r>
-        <w:t>etc</w:t>
-      </w:r>
-      <w:proofErr w:type="spellEnd"/>
-      <w:r>
-        <w:t xml:space="preserve">, could be specified, resulting in the generation of ns1, ns2, ns3, ns4, </w:t>
-      </w:r>
-      <w:proofErr w:type="spellStart"/>
-      <w:r>
-        <w:t>etc</w:t>
-      </w:r>
-      <w:proofErr w:type="spellEnd"/>
-      <w:r>
-        <w:t xml:space="preserve">, up to the number </w:t>
+        <w:t xml:space="preserve"> such as ‘ns’ or ‘server’, etc, could be specified, resulting in the generation of ns1, ns2, ns3, ns4, etc, up to the number </w:t>
       </w:r>
       <w:r>
         <w:lastRenderedPageBreak/>
@@ -6469,15 +6416,7 @@
         <w:t>A zone represents a DNS zone fil</w:t>
       </w:r>
       <w:r>
-        <w:t xml:space="preserve">e that is to be provisioned on to the </w:t>
-      </w:r>
-      <w:proofErr w:type="spellStart"/>
-      <w:r>
-        <w:t>anycast</w:t>
-      </w:r>
-      <w:proofErr w:type="spellEnd"/>
-      <w:r>
-        <w:t xml:space="preserve"> network. You create a zone utilising the </w:t>
+        <w:t xml:space="preserve">e that is to be provisioned on to the anycast network. You create a zone utilising the </w:t>
       </w:r>
       <w:r>
         <w:t>Web Interface</w:t>
@@ -6489,15 +6428,7 @@
         <w:t>,</w:t>
       </w:r>
       <w:r>
-        <w:t xml:space="preserve"> those changes will be propagated to the Discovery DNS </w:t>
-      </w:r>
-      <w:proofErr w:type="spellStart"/>
-      <w:r>
-        <w:t>anycast</w:t>
-      </w:r>
-      <w:proofErr w:type="spellEnd"/>
-      <w:r>
-        <w:t xml:space="preserve"> network. The changes are queued for propagation immediately, and depending on the number of outstanding changes and if DNSSEC signing was requested or not, are generally deployed to the network before the response to add or update is received.</w:t>
+        <w:t xml:space="preserve"> those changes will be propagated to the Discovery DNS anycast network. The changes are queued for propagation immediately, and depending on the number of outstanding changes and if DNSSEC signing was requested or not, are generally deployed to the network before the response to add or update is received.</w:t>
       </w:r>
     </w:p>
     <w:p>
@@ -6669,15 +6600,7 @@
         <w:t>Additionally</w:t>
       </w:r>
       <w:r>
-        <w:t xml:space="preserve"> the zone has a last published property which tells you the last time the zone was published to the </w:t>
-      </w:r>
-      <w:proofErr w:type="spellStart"/>
-      <w:r>
-        <w:t>anycast</w:t>
-      </w:r>
-      <w:proofErr w:type="spellEnd"/>
-      <w:r>
-        <w:t xml:space="preserve"> network.</w:t>
+        <w:t xml:space="preserve"> the zone has a last published property which tells you the last time the zone was published to the anycast network.</w:t>
       </w:r>
     </w:p>
     <w:p>
@@ -7525,12 +7448,7 @@
               <w:pStyle w:val="Table-Text"/>
             </w:pPr>
             <w:r>
-              <w:t>Allows regular expression based rewriting of domain names which can then</w:t>
-            </w:r>
-            <w:bookmarkStart w:id="11" w:name="_GoBack"/>
-            <w:bookmarkEnd w:id="11"/>
-            <w:r>
-              <w:t xml:space="preserve"> be used as URIs, further domain names to lookups, etc.</w:t>
+              <w:t>Allows regular expression based rewriting of domain names which can then be used as URIs, further domain names to lookups, etc.</w:t>
             </w:r>
           </w:p>
         </w:tc>
@@ -8406,6 +8324,11 @@
       </w:r>
     </w:p>
     <w:p>
+      <w:pPr>
+        <w:rPr>
+          <w:rStyle w:val="Hyperlink"/>
+        </w:rPr>
+      </w:pPr>
       <w:r>
         <w:t xml:space="preserve">When you enable </w:t>
       </w:r>
@@ -8480,6 +8403,211 @@
         <w:pStyle w:val="FakeHeading4"/>
       </w:pPr>
       <w:r>
+        <w:t>AXFR In Zone Transfer Feature</w:t>
+      </w:r>
+    </w:p>
+    <w:p>
+      <w:r>
+        <w:t xml:space="preserve">When you enable the AXFR In feature on a zone, instead of providing the </w:t>
+      </w:r>
+      <w:r>
+        <w:t>resource</w:t>
+      </w:r>
+      <w:r>
+        <w:t xml:space="preserve"> records via the Web or API Interface</w:t>
+      </w:r>
+      <w:r>
+        <w:t>s</w:t>
+      </w:r>
+      <w:r>
+        <w:t>, the records will be imported via a recurring AXFR transfer.</w:t>
+      </w:r>
+      <w:r>
+        <w:t xml:space="preserve"> In such a case, the DiscoveryDNS system acts a secondary for the given zone.</w:t>
+      </w:r>
+      <w:r>
+        <w:t xml:space="preserve"> A list of Master Servers IP addresses as well as a TSIG Key must be provided on the </w:t>
+      </w:r>
+      <w:r>
+        <w:t>z</w:t>
+      </w:r>
+      <w:r>
+        <w:t>one creation.</w:t>
+      </w:r>
+    </w:p>
+    <w:p>
+      <w:r>
+        <w:lastRenderedPageBreak/>
+        <w:t>The remote zone serial will then be evaluated regularly, based on the refresh attribute of its SOA record. If the remote serial is newer, an AXFR request will be issued to one of the Master Servers, and an</w:t>
+      </w:r>
+      <w:r>
+        <w:t xml:space="preserve"> AXFR import will occur.</w:t>
+      </w:r>
+    </w:p>
+    <w:p>
+      <w:r>
+        <w:t xml:space="preserve">The </w:t>
+      </w:r>
+      <w:r>
+        <w:t xml:space="preserve">resource </w:t>
+      </w:r>
+      <w:r>
+        <w:t xml:space="preserve">records will be imported </w:t>
+      </w:r>
+      <w:r>
+        <w:t>‘</w:t>
+      </w:r>
+      <w:r>
+        <w:t>as is</w:t>
+      </w:r>
+      <w:r>
+        <w:t>’</w:t>
+      </w:r>
+      <w:r>
+        <w:t>. T</w:t>
+      </w:r>
+      <w:r>
+        <w:t xml:space="preserve">hey need to be of the </w:t>
+      </w:r>
+      <w:r>
+        <w:t>‘</w:t>
+      </w:r>
+      <w:r>
+        <w:t>IN</w:t>
+      </w:r>
+      <w:r>
+        <w:t>’</w:t>
+      </w:r>
+      <w:r>
+        <w:t xml:space="preserve"> class, and of one of the </w:t>
+      </w:r>
+      <w:r>
+        <w:t>‘</w:t>
+      </w:r>
+      <w:r>
+        <w:t>Supported Resource Records</w:t>
+      </w:r>
+      <w:r>
+        <w:t>’</w:t>
+      </w:r>
+      <w:r>
+        <w:t xml:space="preserve"> types</w:t>
+      </w:r>
+      <w:r>
+        <w:t xml:space="preserve"> listed above.</w:t>
+      </w:r>
+    </w:p>
+    <w:p>
+      <w:r>
+        <w:t>The DiscoveryDNS system also supports the reception of NOTIFY requests, on one of the</w:t>
+      </w:r>
+      <w:r>
+        <w:t xml:space="preserve"> provided Notify Modules</w:t>
+      </w:r>
+      <w:r>
+        <w:t xml:space="preserve"> </w:t>
+      </w:r>
+      <w:r>
+        <w:t>endpoints</w:t>
+      </w:r>
+      <w:bookmarkStart w:id="11" w:name="_GoBack"/>
+      <w:bookmarkEnd w:id="11"/>
+      <w:r>
+        <w:t>.</w:t>
+      </w:r>
+      <w:r>
+        <w:t xml:space="preserve"> On reception of a NOTIFY request, the remote zone serial will then be evaluated, and if newer, an AXFR import will occur. </w:t>
+      </w:r>
+    </w:p>
+    <w:p>
+      <w:r>
+        <w:t xml:space="preserve">A </w:t>
+      </w:r>
+      <w:r>
+        <w:t>‘</w:t>
+      </w:r>
+      <w:r>
+        <w:t>Refresh</w:t>
+      </w:r>
+      <w:r>
+        <w:t>’</w:t>
+      </w:r>
+      <w:r>
+        <w:t xml:space="preserve"> command is also made available in the Web </w:t>
+      </w:r>
+      <w:r>
+        <w:t>and</w:t>
+      </w:r>
+      <w:r>
+        <w:t xml:space="preserve"> API Interfaces, to force an AXFR import, skipping the preliminary serial check.</w:t>
+      </w:r>
+    </w:p>
+    <w:p>
+      <w:r>
+        <w:t>A Message will be sent on the first successful AXFR import, as well as on an unsuccessful attempt on all provided Master Servers</w:t>
+      </w:r>
+      <w:r>
+        <w:t>, or if an AXFR import contains records of unsupported types</w:t>
+      </w:r>
+      <w:r>
+        <w:t>.</w:t>
+      </w:r>
+    </w:p>
+    <w:p>
+      <w:r>
+        <w:t>When enabling the ‘</w:t>
+      </w:r>
+      <w:r>
+        <w:t>DNSSEC Signing Feature</w:t>
+      </w:r>
+      <w:r>
+        <w:t>’ on such an AXFR zone, the DiscoveryDNS system then acts as a public master for the zone</w:t>
+      </w:r>
+      <w:r>
+        <w:t>, providing “bump-in-the-wire”</w:t>
+      </w:r>
+      <w:r>
+        <w:t xml:space="preserve"> </w:t>
+      </w:r>
+      <w:r>
+        <w:t>signing</w:t>
+      </w:r>
+      <w:r>
+        <w:t>. It will then manage the zone as described in the ‘DNSSEC Signing Feature’ chapter above</w:t>
+      </w:r>
+      <w:r>
+        <w:t xml:space="preserve">, </w:t>
+      </w:r>
+      <w:r>
+        <w:t xml:space="preserve">re-signing the zone on each AXFR import. </w:t>
+      </w:r>
+      <w:r>
+        <w:t>It</w:t>
+      </w:r>
+      <w:r>
+        <w:t xml:space="preserve"> will then </w:t>
+      </w:r>
+      <w:r>
+        <w:t>automatically manag</w:t>
+      </w:r>
+      <w:r>
+        <w:t>e</w:t>
+      </w:r>
+      <w:r>
+        <w:t xml:space="preserve"> its own zone serial, </w:t>
+      </w:r>
+      <w:r>
+        <w:t>separately from the remote zone’s original one</w:t>
+      </w:r>
+      <w:r>
+        <w:t>.</w:t>
+      </w:r>
+    </w:p>
+    <w:p>
+      <w:pPr>
+        <w:pStyle w:val="FakeHeading4"/>
+      </w:pPr>
+      <w:r>
         <w:t>Pse</w:t>
       </w:r>
       <w:r>
@@ -8506,15 +8634,7 @@
         <w:t xml:space="preserve">DNS features. </w:t>
       </w:r>
       <w:r>
-        <w:t xml:space="preserve">These resource records are not ‘real’ DNS resource records, but ones created by us to allow the configuration of some advanced features. These pseudo resource records will be translated by the system into the actual records required to make the feature work as the zone is published to the </w:t>
-      </w:r>
-      <w:proofErr w:type="spellStart"/>
-      <w:r>
-        <w:t>anycast</w:t>
-      </w:r>
-      <w:proofErr w:type="spellEnd"/>
-      <w:r>
-        <w:t xml:space="preserve"> cloud. </w:t>
+        <w:t xml:space="preserve">These resource records are not ‘real’ DNS resource records, but ones created by us to allow the configuration of some advanced features. These pseudo resource records will be translated by the system into the actual records required to make the feature work as the zone is published to the anycast cloud. </w:t>
       </w:r>
       <w:r>
         <w:t>Each is explored below</w:t>
@@ -8533,7 +8653,6 @@
         <w:rPr>
           <w:b/>
         </w:rPr>
-        <w:lastRenderedPageBreak/>
         <w:t>Zone Apex CNAME</w:t>
       </w:r>
       <w:r>
@@ -8610,14 +8729,12 @@
           <w:b/>
         </w:rPr>
       </w:pPr>
-      <w:proofErr w:type="gramStart"/>
       <w:r>
         <w:rPr>
           <w:b/>
         </w:rPr>
         <w:t>test.com</w:t>
       </w:r>
-      <w:proofErr w:type="gramEnd"/>
       <w:r>
         <w:rPr>
           <w:b/>
@@ -8671,14 +8788,12 @@
           <w:b/>
         </w:rPr>
       </w:pPr>
-      <w:proofErr w:type="gramStart"/>
       <w:r>
         <w:rPr>
           <w:b/>
         </w:rPr>
         <w:t>test.com</w:t>
       </w:r>
-      <w:proofErr w:type="gramEnd"/>
       <w:r>
         <w:rPr>
           <w:b/>
@@ -8764,15 +8879,8 @@
     </w:p>
     <w:p>
       <w:r>
-        <w:t xml:space="preserve">URL pseudo resource records allow a simple http redirect to be configured. By creating a URL record, the domain name created will be redirected to the resolved URL template specified. To make this occur once the zone is published the URL record will be translated into the A and AAAA records of our </w:t>
-      </w:r>
-      <w:proofErr w:type="spellStart"/>
-      <w:r>
-        <w:t>anycast</w:t>
-      </w:r>
-      <w:proofErr w:type="spellEnd"/>
-      <w:r>
-        <w:t xml:space="preserve"> HTTP redirect service. The redirect will also be published to the redirect service and our http listeners will serve redirects for the name. The destination of the redirect can be a standard </w:t>
+        <w:lastRenderedPageBreak/>
+        <w:t xml:space="preserve">URL pseudo resource records allow a simple http redirect to be configured. By creating a URL record, the domain name created will be redirected to the resolved URL template specified. To make this occur once the zone is published the URL record will be translated into the A and AAAA records of our anycast HTTP redirect service. The redirect will also be published to the redirect service and our http listeners will serve redirects for the name. The destination of the redirect can be a standard </w:t>
       </w:r>
       <w:r>
         <w:t>HTTP</w:t>
@@ -9253,21 +9361,7 @@
               <w:rPr>
                 <w:b w:val="0"/>
               </w:rPr>
-              <w:t>?{</w:t>
-            </w:r>
-            <w:proofErr w:type="spellStart"/>
-            <w:r>
-              <w:rPr>
-                <w:b w:val="0"/>
-              </w:rPr>
-              <w:t>queryParameters</w:t>
-            </w:r>
-            <w:proofErr w:type="spellEnd"/>
-            <w:r>
-              <w:rPr>
-                <w:b w:val="0"/>
-              </w:rPr>
-              <w:t>}</w:t>
+              <w:t>?{queryParameters}</w:t>
             </w:r>
           </w:p>
         </w:tc>
@@ -9383,7 +9477,6 @@
               <w:rPr>
                 <w:b w:val="0"/>
               </w:rPr>
-              <w:lastRenderedPageBreak/>
               <w:t>Any query parameter surround by ‘{‘ and ‘}’</w:t>
             </w:r>
           </w:p>
@@ -9479,15 +9572,7 @@
     </w:p>
     <w:p>
       <w:r>
-        <w:t xml:space="preserve">The exception to this is the </w:t>
-      </w:r>
-      <w:proofErr w:type="spellStart"/>
-      <w:r>
-        <w:t>queryParameters</w:t>
-      </w:r>
-      <w:proofErr w:type="spellEnd"/>
-      <w:r>
-        <w:t xml:space="preserve"> parameter</w:t>
+        <w:t>The exception to this is the queryParameters parameter</w:t>
       </w:r>
       <w:r>
         <w:t>, which</w:t>
@@ -9573,6 +9658,7 @@
         </w:numPr>
       </w:pPr>
       <w:r>
+        <w:lastRenderedPageBreak/>
         <w:t>HTTP Redirect with status code 30</w:t>
       </w:r>
       <w:r>
@@ -9594,23 +9680,10 @@
         </w:numPr>
       </w:pPr>
       <w:r>
-        <w:t xml:space="preserve">URL cloaking with </w:t>
-      </w:r>
-      <w:proofErr w:type="spellStart"/>
-      <w:r>
-        <w:t>iframe</w:t>
-      </w:r>
-      <w:proofErr w:type="spellEnd"/>
-      <w:r>
-        <w:t xml:space="preserve"> (destination URL is rendered in an invisible full screen </w:t>
-      </w:r>
-      <w:proofErr w:type="spellStart"/>
-      <w:r>
-        <w:t>iframe</w:t>
-      </w:r>
-      <w:proofErr w:type="spellEnd"/>
-      <w:r>
-        <w:t>, so that original URL is preserved in the user’s browser</w:t>
+        <w:t>URL cloaking with iframe</w:t>
+      </w:r>
+      <w:r>
+        <w:t xml:space="preserve"> (destination URL is rendered in an invisible full screen iframe, so that original URL is preserved in the user’s browser</w:t>
       </w:r>
       <w:r>
         <w:t xml:space="preserve"> address bar</w:t>
@@ -9661,15 +9734,7 @@
     </w:p>
     <w:p>
       <w:r>
-        <w:t xml:space="preserve">The MAILFW pseudo resource records allow a simple mail redirect to be configured. By creating a MAILFW record, any email destined for any mailbox at the domain name created will be redirected to the destination specified. To make this occur once the zone is published the MAILFW record will be translated into the required MX records. Additionally if the Branded Name Servers feature is in use for the zone, the generated MX records will be branded as per the domain name, thus the required A and AAAA records will also be created. The mail servers used are our </w:t>
-      </w:r>
-      <w:proofErr w:type="spellStart"/>
-      <w:r>
-        <w:t>anycast</w:t>
-      </w:r>
-      <w:proofErr w:type="spellEnd"/>
-      <w:r>
-        <w:t xml:space="preserve"> SMTP redirect service. The redirect will also be published to the redirect service and our SMTP listeners will receive the mail for the domain and forward it to the configured destination. </w:t>
+        <w:t xml:space="preserve">The MAILFW pseudo resource records allow a simple mail redirect to be configured. By creating a MAILFW record, any email destined for any mailbox at the domain name created will be redirected to the destination specified. To make this occur once the zone is published the MAILFW record will be translated into the required MX records. Additionally if the Branded Name Servers feature is in use for the zone, the generated MX records will be branded as per the domain name, thus the required A and AAAA records will also be created. The mail servers used are our anycast SMTP redirect service. The redirect will also be published to the redirect service and our SMTP listeners will receive the mail for the domain and forward it to the configured destination. </w:t>
       </w:r>
     </w:p>
     <w:p>
@@ -9688,14 +9753,12 @@
           <w:b/>
         </w:rPr>
       </w:pPr>
-      <w:proofErr w:type="gramStart"/>
       <w:r>
         <w:rPr>
           <w:b/>
         </w:rPr>
         <w:t>test.com</w:t>
       </w:r>
-      <w:proofErr w:type="gramEnd"/>
       <w:r>
         <w:rPr>
           <w:b/>
@@ -9771,14 +9834,12 @@
           <w:b/>
         </w:rPr>
       </w:pPr>
-      <w:proofErr w:type="gramStart"/>
       <w:r>
         <w:rPr>
           <w:b/>
         </w:rPr>
         <w:t>test.com</w:t>
       </w:r>
-      <w:proofErr w:type="gramEnd"/>
       <w:r>
         <w:rPr>
           <w:b/>
@@ -9807,7 +9868,6 @@
         </w:rPr>
       </w:pPr>
       <w:r>
-        <w:lastRenderedPageBreak/>
         <w:t xml:space="preserve">Than email sent to </w:t>
       </w:r>
       <w:hyperlink r:id="rId44" w:history="1">
@@ -10005,6 +10065,7 @@
         <w:pStyle w:val="FakeHeading4"/>
       </w:pPr>
       <w:r>
+        <w:lastRenderedPageBreak/>
         <w:t>Plan Types</w:t>
       </w:r>
     </w:p>
@@ -10101,7 +10162,6 @@
     </w:p>
     <w:p>
       <w:r>
-        <w:lastRenderedPageBreak/>
         <w:t xml:space="preserve">You may change plan at any time, but the change does not take </w:t>
       </w:r>
       <w:r>
@@ -10196,18 +10256,11 @@
         <w:pStyle w:val="BulletedList"/>
       </w:pPr>
       <w:r>
+        <w:lastRenderedPageBreak/>
         <w:t>A</w:t>
       </w:r>
       <w:r>
-        <w:t xml:space="preserve"> base number of units </w:t>
-      </w:r>
-      <w:proofErr w:type="gramStart"/>
-      <w:r>
-        <w:t>that are</w:t>
-      </w:r>
-      <w:proofErr w:type="gramEnd"/>
-      <w:r>
-        <w:t xml:space="preserve"> included in the plan as part of th</w:t>
+        <w:t xml:space="preserve"> base number of units that are included in the plan as part of th</w:t>
       </w:r>
       <w:r>
         <w:t>e plan fee</w:t>
@@ -10378,7 +10431,6 @@
     </w:p>
     <w:p>
       <w:r>
-        <w:lastRenderedPageBreak/>
         <w:t>If no unit measure for a particular value is associated with a plan then that particular unit is not counted towards your billing.</w:t>
       </w:r>
     </w:p>
@@ -10638,19 +10690,12 @@
       <w:pPr>
         <w:pStyle w:val="BulletedList"/>
       </w:pPr>
-      <w:proofErr w:type="spellStart"/>
       <w:r>
         <w:rPr>
           <w:b/>
         </w:rPr>
-        <w:t>MailFW</w:t>
-      </w:r>
-      <w:proofErr w:type="spellEnd"/>
-      <w:r>
-        <w:rPr>
-          <w:b/>
-        </w:rPr>
-        <w:t xml:space="preserve"> Record</w:t>
+        <w:lastRenderedPageBreak/>
+        <w:t>MailFW Record</w:t>
       </w:r>
       <w:r>
         <w:t xml:space="preserve"> – </w:t>
@@ -11624,7 +11669,7 @@
             </wp:anchor>
           </w:drawing>
         </mc:Choice>
-        <mc:Fallback xmlns:mv="urn:schemas-microsoft-com:mac:vml" xmlns:mo="http://schemas.microsoft.com/office/mac/office/2008/main">
+        <mc:Fallback>
           <w:pict>
             <v:shapetype id="_x0000_t202" coordsize="21600,21600" o:spt="202" path="m,l,21600r21600,l21600,xe">
               <v:stroke joinstyle="miter"/>
@@ -11993,7 +12038,7 @@
                 </wp:anchor>
               </w:drawing>
             </mc:Choice>
-            <mc:Fallback xmlns:mv="urn:schemas-microsoft-com:mac:vml" xmlns:mo="http://schemas.microsoft.com/office/mac/office/2008/main">
+            <mc:Fallback>
               <w:pict>
                 <v:shapetype id="_x0000_t202" coordsize="21600,21600" o:spt="202" path="m,l,21600r21600,l21600,xe">
                   <v:stroke joinstyle="miter"/>
@@ -12364,7 +12409,7 @@
             </wp:anchor>
           </w:drawing>
         </mc:Choice>
-        <mc:Fallback xmlns:mv="urn:schemas-microsoft-com:mac:vml" xmlns:mo="http://schemas.microsoft.com/office/mac/office/2008/main">
+        <mc:Fallback>
           <w:pict>
             <v:group id="Group 290" o:spid="_x0000_s1030" style="position:absolute;left:0;text-align:left;margin-left:-48.1pt;margin-top:-22.5pt;width:519pt;height:55.1pt;z-index:251749376;mso-width-relative:margin;mso-height-relative:margin" coordsize="65911,7011" o:gfxdata="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">
               <v:shapetype id="_x0000_t202" coordsize="21600,21600" o:spt="202" path="m,l,21600r21600,l21600,xe">
@@ -12610,7 +12655,7 @@
             </wp:anchor>
           </w:drawing>
         </mc:Choice>
-        <mc:Fallback xmlns:mv="urn:schemas-microsoft-com:mac:vml" xmlns:mo="http://schemas.microsoft.com/office/mac/office/2008/main">
+        <mc:Fallback>
           <w:pict>
             <v:shapetype id="_x0000_t202" coordsize="21600,21600" o:spt="202" path="m,l,21600r21600,l21600,xe">
               <v:stroke joinstyle="miter"/>
@@ -13056,7 +13101,7 @@
                 </wp:anchor>
               </w:drawing>
             </mc:Choice>
-            <mc:Fallback xmlns:mv="urn:schemas-microsoft-com:mac:vml" xmlns:mo="http://schemas.microsoft.com/office/mac/office/2008/main">
+            <mc:Fallback>
               <w:pict>
                 <v:shapetype id="_x0000_t202" coordsize="21600,21600" o:spt="202" path="m,l,21600r21600,l21600,xe">
                   <v:stroke joinstyle="miter"/>
@@ -13105,7 +13150,7 @@
           <w:rPr>
             <w:noProof/>
           </w:rPr>
-          <w:t>7</w:t>
+          <w:t>9</w:t>
         </w:r>
         <w:r>
           <w:rPr>
@@ -13412,7 +13457,7 @@
             </wp:anchor>
           </w:drawing>
         </mc:Choice>
-        <mc:Fallback xmlns:mv="urn:schemas-microsoft-com:mac:vml" xmlns:mo="http://schemas.microsoft.com/office/mac/office/2008/main">
+        <mc:Fallback>
           <w:pict>
             <v:shapetype id="_x0000_t202" coordsize="21600,21600" o:spt="202" path="m,l,21600r21600,l21600,xe">
               <v:stroke joinstyle="miter"/>
@@ -13509,7 +13554,7 @@
           <w:rPr>
             <w:noProof/>
           </w:rPr>
-          <w:t>15</w:t>
+          <w:t>17</w:t>
         </w:r>
         <w:r>
           <w:rPr>
@@ -13653,7 +13698,7 @@
                 </wp:anchor>
               </w:drawing>
             </mc:Choice>
-            <mc:Fallback xmlns:mv="urn:schemas-microsoft-com:mac:vml" xmlns:mo="http://schemas.microsoft.com/office/mac/office/2008/main">
+            <mc:Fallback>
               <w:pict>
                 <v:group id="Group 321" o:spid="_x0000_s1039" style="position:absolute;left:0;text-align:left;margin-left:0;margin-top:-11.35pt;width:433.7pt;height:29.75pt;z-index:251786240;mso-width-relative:margin;mso-height-relative:margin" coordsize="55061,3778" o:gfxdata="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">
                   <v:shapetype id="_x0000_t75" coordsize="21600,21600" o:spt="75" o:preferrelative="t" path="m@4@5l@4@11@9@11@9@5xe" filled="f" stroked="f">
@@ -13802,9 +13847,13 @@
                 </wp:anchor>
               </w:drawing>
             </mc:Choice>
-            <mc:Fallback xmlns:mv="urn:schemas-microsoft-com:mac:vml" xmlns:mo="http://schemas.microsoft.com/office/mac/office/2008/main">
+            <mc:Fallback>
               <w:pict>
-                <v:shape id="_x0000_s1042" type="#_x0000_t202" style="position:absolute;left:0;text-align:left;margin-left:0;margin-top:12.75pt;width:283.45pt;height:304.5pt;z-index:251801600;visibility:visible;mso-wrap-style:square;mso-width-percent:1000;mso-height-percent:0;mso-wrap-distance-left:9pt;mso-wrap-distance-top:0;mso-wrap-distance-right:9pt;mso-wrap-distance-bottom:0;mso-position-horizontal:center;mso-position-horizontal-relative:page;mso-position-vertical:absolute;mso-position-vertical-relative:text;mso-width-percent:1000;mso-height-percent:0;mso-width-relative:margin;mso-height-relative:margin;v-text-anchor:top" o:gfxdata="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" filled="f" stroked="f">
+                <v:shapetype id="_x0000_t202" coordsize="21600,21600" o:spt="202" path="m,l,21600r21600,l21600,xe">
+                  <v:stroke joinstyle="miter"/>
+                  <v:path gradientshapeok="t" o:connecttype="rect"/>
+                </v:shapetype>
+                <v:shape id="_x0000_s1042" type="#_x0000_t202" style="position:absolute;left:0;text-align:left;margin-left:0;margin-top:12.75pt;width:425.2pt;height:18.9pt;z-index:251801600;visibility:visible;mso-wrap-style:square;mso-width-percent:1000;mso-height-percent:0;mso-wrap-distance-left:9pt;mso-wrap-distance-top:0;mso-wrap-distance-right:9pt;mso-wrap-distance-bottom:0;mso-position-horizontal:center;mso-position-horizontal-relative:page;mso-position-vertical:absolute;mso-position-vertical-relative:text;mso-width-percent:1000;mso-height-percent:0;mso-width-relative:margin;mso-height-relative:margin;v-text-anchor:top" o:gfxdata="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" filled="f" stroked="f">
                   <v:textbox style="mso-fit-shape-to-text:t">
                     <w:txbxContent>
                       <w:p>
@@ -22856,6 +22905,7 @@
     <w:rsid w:val="00633AEE"/>
     <w:rsid w:val="006F39A4"/>
     <w:rsid w:val="007726E8"/>
+    <w:rsid w:val="00775865"/>
     <w:rsid w:val="008B4759"/>
     <w:rsid w:val="009C6683"/>
     <w:rsid w:val="00A228B2"/>
@@ -22864,6 +22914,7 @@
     <w:rsid w:val="00B83A91"/>
     <w:rsid w:val="00BE0131"/>
     <w:rsid w:val="00C324A1"/>
+    <w:rsid w:val="00D97498"/>
     <w:rsid w:val="00EA650F"/>
     <w:rsid w:val="00F065C5"/>
     <w:rsid w:val="00FE45F4"/>
@@ -23590,7 +23641,7 @@
 </file>
 
 <file path=customXml/itemProps1.xml><?xml version="1.0" encoding="utf-8"?>
-<ds:datastoreItem xmlns:ds="http://schemas.openxmlformats.org/officeDocument/2006/customXml" ds:itemID="{111445D2-4645-4BF6-A19D-B7B9FCA2D9DF}">
+<ds:datastoreItem xmlns:ds="http://schemas.openxmlformats.org/officeDocument/2006/customXml" ds:itemID="{DF42E1C9-8D2C-4A00-BC4C-BBAA5FF01D41}">
   <ds:schemaRefs>
     <ds:schemaRef ds:uri="http://schemas.openxmlformats.org/officeDocument/2006/bibliography"/>
   </ds:schemaRefs>

</xml_diff>